<commit_message>
add fitur search done
</commit_message>
<xml_diff>
--- a/ScreenShot FE-Test.docx
+++ b/ScreenShot FE-Test.docx
@@ -1,6 +1,6 @@
 
 <file path=word/document.xml><?xml version="1.0" encoding="utf-8"?>
-<w:document xmlns:wpc="http://schemas.microsoft.com/office/word/2010/wordprocessingCanvas" xmlns:cx="http://schemas.microsoft.com/office/drawing/2014/chartex" xmlns:cx1="http://schemas.microsoft.com/office/drawing/2015/9/8/chartex" xmlns:cx2="http://schemas.microsoft.com/office/drawing/2015/10/21/chartex" xmlns:cx3="http://schemas.microsoft.com/office/drawing/2016/5/9/chartex" xmlns:cx4="http://schemas.microsoft.com/office/drawing/2016/5/10/chartex" xmlns:cx5="http://schemas.microsoft.com/office/drawing/2016/5/11/chartex" xmlns:cx6="http://schemas.microsoft.com/office/drawing/2016/5/12/chartex" xmlns:cx7="http://schemas.microsoft.com/office/drawing/2016/5/13/chartex" xmlns:cx8="http://schemas.microsoft.com/office/drawing/2016/5/14/chartex" xmlns:mc="http://schemas.openxmlformats.org/markup-compatibility/2006" xmlns:aink="http://schemas.microsoft.com/office/drawing/2016/ink" xmlns:am3d="http://schemas.microsoft.com/office/drawing/2017/model3d" xmlns:o="urn:schemas-microsoft-com:office:office" xmlns:oel="http://schemas.microsoft.com/office/2019/extlst" xmlns:r="http://schemas.openxmlformats.org/officeDocument/2006/relationships" xmlns:m="http://schemas.openxmlformats.org/officeDocument/2006/math" xmlns:v="urn:schemas-microsoft-com:vml" xmlns:wp14="http://schemas.microsoft.com/office/word/2010/wordprocessingDrawing" xmlns:wp="http://schemas.openxmlformats.org/drawingml/2006/wordprocessingDrawing" xmlns:w10="urn:schemas-microsoft-com:office:word" xmlns:w="http://schemas.openxmlformats.org/wordprocessingml/2006/main" xmlns:w14="http://schemas.microsoft.com/office/word/2010/wordml" xmlns:w15="http://schemas.microsoft.com/office/word/2012/wordml" xmlns:w16cex="http://schemas.microsoft.com/office/word/2018/wordml/cex" xmlns:w16cid="http://schemas.microsoft.com/office/word/2016/wordml/cid" xmlns:w16="http://schemas.microsoft.com/office/word/2018/wordml" xmlns:w16sdtdh="http://schemas.microsoft.com/office/word/2020/wordml/sdtdatahash" xmlns:w16se="http://schemas.microsoft.com/office/word/2015/wordml/symex" xmlns:wpg="http://schemas.microsoft.com/office/word/2010/wordprocessingGroup" xmlns:wpi="http://schemas.microsoft.com/office/word/2010/wordprocessingInk" xmlns:wne="http://schemas.microsoft.com/office/word/2006/wordml" xmlns:wps="http://schemas.microsoft.com/office/word/2010/wordprocessingShape" mc:Ignorable="w14 w15 w16se w16cid w16 w16cex w16sdtdh wp14">
+<w:document xmlns:wpc="http://schemas.microsoft.com/office/word/2010/wordprocessingCanvas" xmlns:cx="http://schemas.microsoft.com/office/drawing/2014/chartex" xmlns:cx1="http://schemas.microsoft.com/office/drawing/2015/9/8/chartex" xmlns:cx2="http://schemas.microsoft.com/office/drawing/2015/10/21/chartex" xmlns:cx3="http://schemas.microsoft.com/office/drawing/2016/5/9/chartex" xmlns:cx4="http://schemas.microsoft.com/office/drawing/2016/5/10/chartex" xmlns:cx5="http://schemas.microsoft.com/office/drawing/2016/5/11/chartex" xmlns:cx6="http://schemas.microsoft.com/office/drawing/2016/5/12/chartex" xmlns:cx7="http://schemas.microsoft.com/office/drawing/2016/5/13/chartex" xmlns:cx8="http://schemas.microsoft.com/office/drawing/2016/5/14/chartex" xmlns:mc="http://schemas.openxmlformats.org/markup-compatibility/2006" xmlns:aink="http://schemas.microsoft.com/office/drawing/2016/ink" xmlns:am3d="http://schemas.microsoft.com/office/drawing/2017/model3d" xmlns:o="urn:schemas-microsoft-com:office:office" xmlns:oel="http://schemas.microsoft.com/office/2019/extlst" xmlns:r="http://schemas.openxmlformats.org/officeDocument/2006/relationships" xmlns:m="http://schemas.openxmlformats.org/officeDocument/2006/math" xmlns:v="urn:schemas-microsoft-com:vml" xmlns:wp14="http://schemas.microsoft.com/office/word/2010/wordprocessingDrawing" xmlns:wp="http://schemas.openxmlformats.org/drawingml/2006/wordprocessingDrawing" xmlns:w10="urn:schemas-microsoft-com:office:word" xmlns:w="http://schemas.openxmlformats.org/wordprocessingml/2006/main" xmlns:w14="http://schemas.microsoft.com/office/word/2010/wordml" xmlns:w15="http://schemas.microsoft.com/office/word/2012/wordml" xmlns:w16cex="http://schemas.microsoft.com/office/word/2018/wordml/cex" xmlns:w16cid="http://schemas.microsoft.com/office/word/2016/wordml/cid" xmlns:w16="http://schemas.microsoft.com/office/word/2018/wordml" xmlns:w16sdtdh="http://schemas.microsoft.com/office/word/2020/wordml/sdtdatahash" xmlns:w16se="http://schemas.microsoft.com/office/word/2015/wordml/symex" xmlns:wpg="http://schemas.microsoft.com/office/word/2010/wordprocessingGroup" xmlns:wpi="http://schemas.microsoft.com/office/word/2010/wordprocessingInk" xmlns:wne="http://schemas.microsoft.com/office/word/2006/wordml" xmlns:wps="http://schemas.microsoft.com/office/word/2010/wordprocessingShape" xmlns:a="http://schemas.openxmlformats.org/drawingml/2006/main" xmlns:pic="http://schemas.openxmlformats.org/drawingml/2006/picture" xmlns:a14="http://schemas.microsoft.com/office/drawing/2010/main" mc:Ignorable="w14 w15 w16se w16cid w16 w16cex w16sdtdh wp14">
   <w:body>
     <w:p>
       <w:r>
@@ -45,6 +45,8 @@
       </w:r>
       <w:r>
         <w:br/>
+      </w:r>
+      <w:r>
         <w:t>show all data dan API Weather</w:t>
       </w:r>
     </w:p>
@@ -120,7 +122,6 @@
     <w:p/>
     <w:p>
       <w:r>
-        <w:lastRenderedPageBreak/>
         <w:drawing>
           <wp:inline distT="0" distB="0" distL="0" distR="0" wp14:anchorId="025758A5" wp14:editId="5B31870B">
             <wp:extent cx="5731510" cy="2938145"/>
@@ -224,7 +225,6 @@
     <w:p/>
     <w:p>
       <w:r>
-        <w:lastRenderedPageBreak/>
         <w:drawing>
           <wp:inline distT="0" distB="0" distL="0" distR="0" wp14:anchorId="76334AA0" wp14:editId="61652B76">
             <wp:extent cx="5731510" cy="2942590"/>
@@ -309,27 +309,191 @@
     </w:p>
     <w:p>
       <w:r>
+        <w:rPr/>
         <w:t xml:space="preserve">Todo </w:t>
       </w:r>
-      <w:proofErr w:type="spellStart"/>
-      <w:r>
+      <w:r>
+        <w:rPr/>
         <w:t>baru</w:t>
       </w:r>
-      <w:proofErr w:type="spellEnd"/>
-      <w:r>
+      <w:r>
+        <w:rPr/>
         <w:t xml:space="preserve"> </w:t>
       </w:r>
-      <w:proofErr w:type="spellStart"/>
-      <w:r>
+      <w:r>
+        <w:rPr/>
         <w:t>berhasil</w:t>
       </w:r>
-      <w:proofErr w:type="spellEnd"/>
-      <w:r>
+      <w:r>
+        <w:rPr/>
         <w:t xml:space="preserve"> di add</w:t>
       </w:r>
     </w:p>
+    <w:p>
+      <w:pPr>
+        <w:pStyle w:val="Normal"/>
+      </w:pPr>
+    </w:p>
+    <w:p>
+      <w:pPr>
+        <w:pStyle w:val="Normal"/>
+      </w:pPr>
+      <w:r>
+        <w:drawing>
+          <wp:inline wp14:editId="50987DA0" wp14:anchorId="1E89980F">
+            <wp:extent cx="4572000" cy="2276475"/>
+            <wp:effectExtent l="0" t="0" r="0" b="0"/>
+            <wp:docPr id="1492176240" name="" title=""/>
+            <wp:cNvGraphicFramePr>
+              <a:graphicFrameLocks noChangeAspect="1"/>
+            </wp:cNvGraphicFramePr>
+            <a:graphic>
+              <a:graphicData uri="http://schemas.openxmlformats.org/drawingml/2006/picture">
+                <pic:pic>
+                  <pic:nvPicPr>
+                    <pic:cNvPr id="0" name=""/>
+                    <pic:cNvPicPr/>
+                  </pic:nvPicPr>
+                  <pic:blipFill>
+                    <a:blip r:embed="R68de4609db1e4f86">
+                      <a:extLst>
+                        <a:ext xmlns:a="http://schemas.openxmlformats.org/drawingml/2006/main" uri="{28A0092B-C50C-407E-A947-70E740481C1C}">
+                          <a14:useLocalDpi val="0"/>
+                        </a:ext>
+                      </a:extLst>
+                    </a:blip>
+                    <a:stretch>
+                      <a:fillRect/>
+                    </a:stretch>
+                  </pic:blipFill>
+                  <pic:spPr>
+                    <a:xfrm>
+                      <a:off x="0" y="0"/>
+                      <a:ext cx="4572000" cy="2276475"/>
+                    </a:xfrm>
+                    <a:prstGeom prst="rect">
+                      <a:avLst/>
+                    </a:prstGeom>
+                  </pic:spPr>
+                </pic:pic>
+              </a:graphicData>
+            </a:graphic>
+          </wp:inline>
+        </w:drawing>
+      </w:r>
+    </w:p>
+    <w:p>
+      <w:pPr>
+        <w:pStyle w:val="Normal"/>
+      </w:pPr>
+      <w:r>
+        <w:rPr/>
+        <w:t>Fitur search</w:t>
+      </w:r>
+    </w:p>
+    <w:p>
+      <w:pPr>
+        <w:pStyle w:val="Normal"/>
+      </w:pPr>
+    </w:p>
+    <w:p>
+      <w:pPr>
+        <w:pStyle w:val="Normal"/>
+      </w:pPr>
+      <w:r>
+        <w:drawing>
+          <wp:inline wp14:editId="282482ED" wp14:anchorId="64E6B240">
+            <wp:extent cx="4572000" cy="2295525"/>
+            <wp:effectExtent l="0" t="0" r="0" b="0"/>
+            <wp:docPr id="509526016" name="" title=""/>
+            <wp:cNvGraphicFramePr>
+              <a:graphicFrameLocks noChangeAspect="1"/>
+            </wp:cNvGraphicFramePr>
+            <a:graphic>
+              <a:graphicData uri="http://schemas.openxmlformats.org/drawingml/2006/picture">
+                <pic:pic>
+                  <pic:nvPicPr>
+                    <pic:cNvPr id="0" name=""/>
+                    <pic:cNvPicPr/>
+                  </pic:nvPicPr>
+                  <pic:blipFill>
+                    <a:blip r:embed="Ree3bb808e33743b7">
+                      <a:extLst>
+                        <a:ext xmlns:a="http://schemas.openxmlformats.org/drawingml/2006/main" uri="{28A0092B-C50C-407E-A947-70E740481C1C}">
+                          <a14:useLocalDpi val="0"/>
+                        </a:ext>
+                      </a:extLst>
+                    </a:blip>
+                    <a:stretch>
+                      <a:fillRect/>
+                    </a:stretch>
+                  </pic:blipFill>
+                  <pic:spPr>
+                    <a:xfrm>
+                      <a:off x="0" y="0"/>
+                      <a:ext cx="4572000" cy="2295525"/>
+                    </a:xfrm>
+                    <a:prstGeom prst="rect">
+                      <a:avLst/>
+                    </a:prstGeom>
+                  </pic:spPr>
+                </pic:pic>
+              </a:graphicData>
+            </a:graphic>
+          </wp:inline>
+        </w:drawing>
+      </w:r>
+    </w:p>
+    <w:p>
+      <w:pPr>
+        <w:pStyle w:val="Normal"/>
+      </w:pPr>
+      <w:r>
+        <w:drawing>
+          <wp:inline wp14:editId="157EDBBF" wp14:anchorId="6C9DA3EA">
+            <wp:extent cx="4572000" cy="2305050"/>
+            <wp:effectExtent l="0" t="0" r="0" b="0"/>
+            <wp:docPr id="560727132" name="" title=""/>
+            <wp:cNvGraphicFramePr>
+              <a:graphicFrameLocks noChangeAspect="1"/>
+            </wp:cNvGraphicFramePr>
+            <a:graphic>
+              <a:graphicData uri="http://schemas.openxmlformats.org/drawingml/2006/picture">
+                <pic:pic>
+                  <pic:nvPicPr>
+                    <pic:cNvPr id="0" name=""/>
+                    <pic:cNvPicPr/>
+                  </pic:nvPicPr>
+                  <pic:blipFill>
+                    <a:blip r:embed="R42c9be49a9204442">
+                      <a:extLst>
+                        <a:ext xmlns:a="http://schemas.openxmlformats.org/drawingml/2006/main" uri="{28A0092B-C50C-407E-A947-70E740481C1C}">
+                          <a14:useLocalDpi val="0"/>
+                        </a:ext>
+                      </a:extLst>
+                    </a:blip>
+                    <a:stretch>
+                      <a:fillRect/>
+                    </a:stretch>
+                  </pic:blipFill>
+                  <pic:spPr>
+                    <a:xfrm>
+                      <a:off x="0" y="0"/>
+                      <a:ext cx="4572000" cy="2305050"/>
+                    </a:xfrm>
+                    <a:prstGeom prst="rect">
+                      <a:avLst/>
+                    </a:prstGeom>
+                  </pic:spPr>
+                </pic:pic>
+              </a:graphicData>
+            </a:graphic>
+          </wp:inline>
+        </w:drawing>
+      </w:r>
+    </w:p>
     <w:sectPr>
-      <w:pgSz w:w="11906" w:h="16838"/>
+      <w:pgSz w:w="11906" w:h="16838" w:orient="portrait"/>
       <w:pgMar w:top="1440" w:right="1440" w:bottom="1440" w:left="1440" w:header="708" w:footer="708" w:gutter="0"/>
       <w:cols w:space="708"/>
       <w:docGrid w:linePitch="360"/>
@@ -339,11 +503,11 @@
 </file>
 
 <file path=word/styles.xml><?xml version="1.0" encoding="utf-8"?>
-<w:styles xmlns:mc="http://schemas.openxmlformats.org/markup-compatibility/2006" xmlns:r="http://schemas.openxmlformats.org/officeDocument/2006/relationships" xmlns:w="http://schemas.openxmlformats.org/wordprocessingml/2006/main" xmlns:w14="http://schemas.microsoft.com/office/word/2010/wordml" xmlns:w15="http://schemas.microsoft.com/office/word/2012/wordml" xmlns:w16cex="http://schemas.microsoft.com/office/word/2018/wordml/cex" xmlns:w16cid="http://schemas.microsoft.com/office/word/2016/wordml/cid" xmlns:w16="http://schemas.microsoft.com/office/word/2018/wordml" xmlns:w16sdtdh="http://schemas.microsoft.com/office/word/2020/wordml/sdtdatahash" xmlns:w16se="http://schemas.microsoft.com/office/word/2015/wordml/symex" mc:Ignorable="w14 w15 w16se w16cid w16 w16cex w16sdtdh">
+<w:styles xmlns:wp14="http://schemas.microsoft.com/office/word/2010/wordprocessingDrawing" xmlns:mc="http://schemas.openxmlformats.org/markup-compatibility/2006" xmlns:r="http://schemas.openxmlformats.org/officeDocument/2006/relationships" xmlns:w="http://schemas.openxmlformats.org/wordprocessingml/2006/main" xmlns:w14="http://schemas.microsoft.com/office/word/2010/wordml" xmlns:w15="http://schemas.microsoft.com/office/word/2012/wordml" xmlns:w16cex="http://schemas.microsoft.com/office/word/2018/wordml/cex" xmlns:w16cid="http://schemas.microsoft.com/office/word/2016/wordml/cid" xmlns:w16="http://schemas.microsoft.com/office/word/2018/wordml" xmlns:w16sdtdh="http://schemas.microsoft.com/office/word/2020/wordml/sdtdatahash" xmlns:w16se="http://schemas.microsoft.com/office/word/2015/wordml/symex" mc:Ignorable="w14 w15 w16se w16cid w16 w16cex w16sdtdh wp14">
   <w:docDefaults>
     <w:rPrDefault>
       <w:rPr>
-        <w:rFonts w:asciiTheme="minorHAnsi" w:eastAsiaTheme="minorHAnsi" w:hAnsiTheme="minorHAnsi" w:cstheme="minorBidi"/>
+        <w:rFonts w:asciiTheme="minorHAnsi" w:hAnsiTheme="minorHAnsi" w:eastAsiaTheme="minorHAnsi" w:cstheme="minorBidi"/>
         <w:sz w:val="22"/>
         <w:szCs w:val="22"/>
         <w:lang w:val="en-ID" w:eastAsia="en-US" w:bidi="ar-SA"/>
@@ -358,14 +522,14 @@
   <w:latentStyles w:defLockedState="0" w:defUIPriority="99" w:defSemiHidden="0" w:defUnhideWhenUsed="0" w:defQFormat="0" w:count="376">
     <w:lsdException w:name="Normal" w:uiPriority="0" w:qFormat="1"/>
     <w:lsdException w:name="heading 1" w:uiPriority="9" w:qFormat="1"/>
-    <w:lsdException w:name="heading 2" w:semiHidden="1" w:uiPriority="9" w:unhideWhenUsed="1" w:qFormat="1"/>
-    <w:lsdException w:name="heading 3" w:semiHidden="1" w:uiPriority="9" w:unhideWhenUsed="1" w:qFormat="1"/>
-    <w:lsdException w:name="heading 4" w:semiHidden="1" w:uiPriority="9" w:unhideWhenUsed="1" w:qFormat="1"/>
-    <w:lsdException w:name="heading 5" w:semiHidden="1" w:uiPriority="9" w:unhideWhenUsed="1" w:qFormat="1"/>
-    <w:lsdException w:name="heading 6" w:semiHidden="1" w:uiPriority="9" w:unhideWhenUsed="1" w:qFormat="1"/>
-    <w:lsdException w:name="heading 7" w:semiHidden="1" w:uiPriority="9" w:unhideWhenUsed="1" w:qFormat="1"/>
-    <w:lsdException w:name="heading 8" w:semiHidden="1" w:uiPriority="9" w:unhideWhenUsed="1" w:qFormat="1"/>
-    <w:lsdException w:name="heading 9" w:semiHidden="1" w:uiPriority="9" w:unhideWhenUsed="1" w:qFormat="1"/>
+    <w:lsdException w:name="heading 2" w:uiPriority="9" w:semiHidden="1" w:unhideWhenUsed="1" w:qFormat="1"/>
+    <w:lsdException w:name="heading 3" w:uiPriority="9" w:semiHidden="1" w:unhideWhenUsed="1" w:qFormat="1"/>
+    <w:lsdException w:name="heading 4" w:uiPriority="9" w:semiHidden="1" w:unhideWhenUsed="1" w:qFormat="1"/>
+    <w:lsdException w:name="heading 5" w:uiPriority="9" w:semiHidden="1" w:unhideWhenUsed="1" w:qFormat="1"/>
+    <w:lsdException w:name="heading 6" w:uiPriority="9" w:semiHidden="1" w:unhideWhenUsed="1" w:qFormat="1"/>
+    <w:lsdException w:name="heading 7" w:uiPriority="9" w:semiHidden="1" w:unhideWhenUsed="1" w:qFormat="1"/>
+    <w:lsdException w:name="heading 8" w:uiPriority="9" w:semiHidden="1" w:unhideWhenUsed="1" w:qFormat="1"/>
+    <w:lsdException w:name="heading 9" w:uiPriority="9" w:semiHidden="1" w:unhideWhenUsed="1" w:qFormat="1"/>
     <w:lsdException w:name="index 1" w:semiHidden="1" w:unhideWhenUsed="1"/>
     <w:lsdException w:name="index 2" w:semiHidden="1" w:unhideWhenUsed="1"/>
     <w:lsdException w:name="index 3" w:semiHidden="1" w:unhideWhenUsed="1"/>
@@ -375,22 +539,22 @@
     <w:lsdException w:name="index 7" w:semiHidden="1" w:unhideWhenUsed="1"/>
     <w:lsdException w:name="index 8" w:semiHidden="1" w:unhideWhenUsed="1"/>
     <w:lsdException w:name="index 9" w:semiHidden="1" w:unhideWhenUsed="1"/>
-    <w:lsdException w:name="toc 1" w:semiHidden="1" w:uiPriority="39" w:unhideWhenUsed="1"/>
-    <w:lsdException w:name="toc 2" w:semiHidden="1" w:uiPriority="39" w:unhideWhenUsed="1"/>
-    <w:lsdException w:name="toc 3" w:semiHidden="1" w:uiPriority="39" w:unhideWhenUsed="1"/>
-    <w:lsdException w:name="toc 4" w:semiHidden="1" w:uiPriority="39" w:unhideWhenUsed="1"/>
-    <w:lsdException w:name="toc 5" w:semiHidden="1" w:uiPriority="39" w:unhideWhenUsed="1"/>
-    <w:lsdException w:name="toc 6" w:semiHidden="1" w:uiPriority="39" w:unhideWhenUsed="1"/>
-    <w:lsdException w:name="toc 7" w:semiHidden="1" w:uiPriority="39" w:unhideWhenUsed="1"/>
-    <w:lsdException w:name="toc 8" w:semiHidden="1" w:uiPriority="39" w:unhideWhenUsed="1"/>
-    <w:lsdException w:name="toc 9" w:semiHidden="1" w:uiPriority="39" w:unhideWhenUsed="1"/>
+    <w:lsdException w:name="toc 1" w:uiPriority="39" w:semiHidden="1" w:unhideWhenUsed="1"/>
+    <w:lsdException w:name="toc 2" w:uiPriority="39" w:semiHidden="1" w:unhideWhenUsed="1"/>
+    <w:lsdException w:name="toc 3" w:uiPriority="39" w:semiHidden="1" w:unhideWhenUsed="1"/>
+    <w:lsdException w:name="toc 4" w:uiPriority="39" w:semiHidden="1" w:unhideWhenUsed="1"/>
+    <w:lsdException w:name="toc 5" w:uiPriority="39" w:semiHidden="1" w:unhideWhenUsed="1"/>
+    <w:lsdException w:name="toc 6" w:uiPriority="39" w:semiHidden="1" w:unhideWhenUsed="1"/>
+    <w:lsdException w:name="toc 7" w:uiPriority="39" w:semiHidden="1" w:unhideWhenUsed="1"/>
+    <w:lsdException w:name="toc 8" w:uiPriority="39" w:semiHidden="1" w:unhideWhenUsed="1"/>
+    <w:lsdException w:name="toc 9" w:uiPriority="39" w:semiHidden="1" w:unhideWhenUsed="1"/>
     <w:lsdException w:name="Normal Indent" w:semiHidden="1" w:unhideWhenUsed="1"/>
     <w:lsdException w:name="footnote text" w:semiHidden="1" w:unhideWhenUsed="1"/>
     <w:lsdException w:name="annotation text" w:semiHidden="1" w:unhideWhenUsed="1"/>
     <w:lsdException w:name="header" w:semiHidden="1" w:unhideWhenUsed="1"/>
     <w:lsdException w:name="footer" w:semiHidden="1" w:unhideWhenUsed="1"/>
     <w:lsdException w:name="index heading" w:semiHidden="1" w:unhideWhenUsed="1"/>
-    <w:lsdException w:name="caption" w:semiHidden="1" w:uiPriority="35" w:unhideWhenUsed="1" w:qFormat="1"/>
+    <w:lsdException w:name="caption" w:uiPriority="35" w:semiHidden="1" w:unhideWhenUsed="1" w:qFormat="1"/>
     <w:lsdException w:name="table of figures" w:semiHidden="1" w:unhideWhenUsed="1"/>
     <w:lsdException w:name="envelope address" w:semiHidden="1" w:unhideWhenUsed="1"/>
     <w:lsdException w:name="envelope return" w:semiHidden="1" w:unhideWhenUsed="1"/>
@@ -421,7 +585,7 @@
     <w:lsdException w:name="Title" w:uiPriority="10" w:qFormat="1"/>
     <w:lsdException w:name="Closing" w:semiHidden="1" w:unhideWhenUsed="1"/>
     <w:lsdException w:name="Signature" w:semiHidden="1" w:unhideWhenUsed="1"/>
-    <w:lsdException w:name="Default Paragraph Font" w:semiHidden="1" w:uiPriority="1" w:unhideWhenUsed="1"/>
+    <w:lsdException w:name="Default Paragraph Font" w:uiPriority="1" w:semiHidden="1" w:unhideWhenUsed="1"/>
     <w:lsdException w:name="Body Text" w:semiHidden="1" w:unhideWhenUsed="1"/>
     <w:lsdException w:name="Body Text Indent" w:semiHidden="1" w:unhideWhenUsed="1"/>
     <w:lsdException w:name="List Continue" w:semiHidden="1" w:unhideWhenUsed="1"/>
@@ -621,8 +785,8 @@
     <w:lsdException w:name="Subtle Reference" w:uiPriority="31" w:qFormat="1"/>
     <w:lsdException w:name="Intense Reference" w:uiPriority="32" w:qFormat="1"/>
     <w:lsdException w:name="Book Title" w:uiPriority="33" w:qFormat="1"/>
-    <w:lsdException w:name="Bibliography" w:semiHidden="1" w:uiPriority="37" w:unhideWhenUsed="1"/>
-    <w:lsdException w:name="TOC Heading" w:semiHidden="1" w:uiPriority="39" w:unhideWhenUsed="1" w:qFormat="1"/>
+    <w:lsdException w:name="Bibliography" w:uiPriority="37" w:semiHidden="1" w:unhideWhenUsed="1"/>
+    <w:lsdException w:name="TOC Heading" w:uiPriority="39" w:semiHidden="1" w:unhideWhenUsed="1" w:qFormat="1"/>
     <w:lsdException w:name="Plain Table 1" w:uiPriority="41"/>
     <w:lsdException w:name="Plain Table 2" w:uiPriority="42"/>
     <w:lsdException w:name="Plain Table 3" w:uiPriority="43"/>
@@ -733,17 +897,17 @@
     <w:lsdException w:name="Unresolved Mention" w:semiHidden="1" w:unhideWhenUsed="1"/>
     <w:lsdException w:name="Smart Link" w:semiHidden="1" w:unhideWhenUsed="1"/>
   </w:latentStyles>
-  <w:style w:type="paragraph" w:default="1" w:styleId="Normal">
+  <w:style w:type="paragraph" w:styleId="Normal" w:default="1">
     <w:name w:val="Normal"/>
     <w:qFormat/>
   </w:style>
-  <w:style w:type="character" w:default="1" w:styleId="DefaultParagraphFont">
+  <w:style w:type="character" w:styleId="DefaultParagraphFont" w:default="1">
     <w:name w:val="Default Paragraph Font"/>
     <w:uiPriority w:val="1"/>
     <w:semiHidden/>
     <w:unhideWhenUsed/>
   </w:style>
-  <w:style w:type="table" w:default="1" w:styleId="TableNormal">
+  <w:style w:type="table" w:styleId="TableNormal" w:default="1">
     <w:name w:val="Normal Table"/>
     <w:uiPriority w:val="99"/>
     <w:semiHidden/>
@@ -758,7 +922,7 @@
       </w:tblCellMar>
     </w:tblPr>
   </w:style>
-  <w:style w:type="numbering" w:default="1" w:styleId="NoList">
+  <w:style w:type="numbering" w:styleId="NoList" w:default="1">
     <w:name w:val="No List"/>
     <w:uiPriority w:val="99"/>
     <w:semiHidden/>

</xml_diff>